<commit_message>
Updated report, added copy of final output from program
</commit_message>
<xml_diff>
--- a/3831CourseworkPart3Report.docx
+++ b/3831CourseworkPart3Report.docx
@@ -26,13 +26,22 @@
         <w:t xml:space="preserve">denoising of dirty images utilising a Fourier transformation </w:t>
       </w:r>
       <w:r>
-        <w:t>and denoising</w:t>
-      </w:r>
-      <w:r>
-        <w:t xml:space="preserve"> methods </w:t>
-      </w:r>
-      <w:r>
-        <w:t xml:space="preserve">and comparing the results against </w:t>
+        <w:t xml:space="preserve">and </w:t>
+      </w:r>
+      <w:r>
+        <w:t xml:space="preserve">other </w:t>
+      </w:r>
+      <w:r>
+        <w:t>denoising</w:t>
+      </w:r>
+      <w:r>
+        <w:t xml:space="preserve"> methods</w:t>
+      </w:r>
+      <w:r>
+        <w:t xml:space="preserve">, then </w:t>
+      </w:r>
+      <w:r>
+        <w:t xml:space="preserve">comparing the results against </w:t>
       </w:r>
       <w:r>
         <w:t xml:space="preserve">other prominent methods of denoising images. </w:t>
@@ -41,7 +50,7 @@
         <w:t xml:space="preserve">This </w:t>
       </w:r>
       <w:r>
-        <w:t xml:space="preserve">process is incredibly important for </w:t>
+        <w:t xml:space="preserve">process is important for </w:t>
       </w:r>
       <w:r>
         <w:t>improving the qual</w:t>
@@ -71,13 +80,16 @@
         <w:t xml:space="preserve"> and </w:t>
       </w:r>
       <w:r>
-        <w:t>principally computer</w:t>
+        <w:t>computer</w:t>
       </w:r>
       <w:r>
         <w:t xml:space="preserve"> vision </w:t>
       </w:r>
       <w:r>
-        <w:t>so important features are more easily extractable</w:t>
+        <w:t xml:space="preserve">so important features are more easily </w:t>
+      </w:r>
+      <w:r>
+        <w:t>segmented</w:t>
       </w:r>
       <w:r>
         <w:t xml:space="preserve"> from the image for cases like object detection or facial recognition</w:t>
@@ -106,7 +118,122 @@
         <w:t>Description of my Algorithm</w:t>
       </w:r>
     </w:p>
-    <w:p/>
+    <w:p>
+      <w:r>
+        <w:t xml:space="preserve">To </w:t>
+      </w:r>
+      <w:r>
+        <w:t xml:space="preserve">begin I will </w:t>
+      </w:r>
+      <w:r>
+        <w:t>import the image</w:t>
+      </w:r>
+      <w:r>
+        <w:t xml:space="preserve"> to be denoised</w:t>
+      </w:r>
+      <w:r>
+        <w:t xml:space="preserve">. </w:t>
+      </w:r>
+      <w:r>
+        <w:t xml:space="preserve">As a pre-processing </w:t>
+      </w:r>
+      <w:r>
+        <w:t xml:space="preserve">step </w:t>
+      </w:r>
+      <w:r>
+        <w:t xml:space="preserve">I will convert the </w:t>
+      </w:r>
+      <w:r>
+        <w:t xml:space="preserve">image to float values </w:t>
+      </w:r>
+      <w:r>
+        <w:t>to be able to conduct the denoising methods, as an additional pre-preprocessing step I will convert the image to</w:t>
+      </w:r>
+      <w:r>
+        <w:t xml:space="preserve"> greyscale </w:t>
+      </w:r>
+      <w:r>
+        <w:t>so the values in each pixel location represent the intensity</w:t>
+      </w:r>
+      <w:r>
+        <w:t xml:space="preserve"> across all colour channels</w:t>
+      </w:r>
+      <w:r>
+        <w:t xml:space="preserve">. </w:t>
+      </w:r>
+      <w:r>
+        <w:t xml:space="preserve">I will then </w:t>
+      </w:r>
+      <w:r>
+        <w:t xml:space="preserve">apply a series of denoising methods to the </w:t>
+      </w:r>
+      <w:r>
+        <w:t xml:space="preserve">image </w:t>
+      </w:r>
+      <w:r>
+        <w:t xml:space="preserve">(Fourier transform, </w:t>
+      </w:r>
+      <w:r>
+        <w:rPr>
+          <w:lang w:val="en-US"/>
+        </w:rPr>
+        <w:t xml:space="preserve">Total Variation Filter </w:t>
+      </w:r>
+      <w:r>
+        <w:t xml:space="preserve">and Gaussian </w:t>
+      </w:r>
+      <w:r>
+        <w:t>filter</w:t>
+      </w:r>
+      <w:r>
+        <w:t xml:space="preserve">) </w:t>
+      </w:r>
+      <w:r>
+        <w:t>to produce the final clean image</w:t>
+      </w:r>
+      <w:r>
+        <w:t xml:space="preserve">. </w:t>
+      </w:r>
+    </w:p>
+    <w:p>
+      <w:r>
+        <w:drawing>
+          <wp:inline distT="0" distB="0" distL="0" distR="0" wp14:anchorId="2344DCA1" wp14:editId="23D0C0CA">
+            <wp:extent cx="3267531" cy="3029373"/>
+            <wp:effectExtent l="0" t="0" r="9525" b="0"/>
+            <wp:docPr id="1607461229" name="Picture 1" descr="A diagram of a process&#10;&#10;Description automatically generated"/>
+            <wp:cNvGraphicFramePr>
+              <a:graphicFrameLocks xmlns:a="http://schemas.openxmlformats.org/drawingml/2006/main" noChangeAspect="1"/>
+            </wp:cNvGraphicFramePr>
+            <a:graphic xmlns:a="http://schemas.openxmlformats.org/drawingml/2006/main">
+              <a:graphicData uri="http://schemas.openxmlformats.org/drawingml/2006/picture">
+                <pic:pic xmlns:pic="http://schemas.openxmlformats.org/drawingml/2006/picture">
+                  <pic:nvPicPr>
+                    <pic:cNvPr id="1607461229" name="Picture 1" descr="A diagram of a process&#10;&#10;Description automatically generated"/>
+                    <pic:cNvPicPr/>
+                  </pic:nvPicPr>
+                  <pic:blipFill>
+                    <a:blip r:embed="rId5"/>
+                    <a:stretch>
+                      <a:fillRect/>
+                    </a:stretch>
+                  </pic:blipFill>
+                  <pic:spPr>
+                    <a:xfrm>
+                      <a:off x="0" y="0"/>
+                      <a:ext cx="3267531" cy="3029373"/>
+                    </a:xfrm>
+                    <a:prstGeom prst="rect">
+                      <a:avLst/>
+                    </a:prstGeom>
+                  </pic:spPr>
+                </pic:pic>
+              </a:graphicData>
+            </a:graphic>
+          </wp:inline>
+        </w:drawing>
+      </w:r>
+    </w:p>
     <w:p>
       <w:pPr>
         <w:pStyle w:val="Heading1"/>
@@ -115,7 +242,156 @@
         <w:t>Presentation of Results</w:t>
       </w:r>
     </w:p>
-    <w:p/>
+    <w:p>
+      <w:r>
+        <w:t xml:space="preserve">My program </w:t>
+      </w:r>
+      <w:r>
+        <w:t>iterates</w:t>
+      </w:r>
+      <w:r>
+        <w:t xml:space="preserve"> through each of the image numbers, </w:t>
+      </w:r>
+      <w:r>
+        <w:t xml:space="preserve">for each </w:t>
+      </w:r>
+      <w:r>
+        <w:t>it converts</w:t>
+      </w:r>
+      <w:r>
+        <w:t xml:space="preserve"> </w:t>
+      </w:r>
+      <w:r>
+        <w:t xml:space="preserve">the </w:t>
+      </w:r>
+      <w:r>
+        <w:t>noisy images to float values</w:t>
+      </w:r>
+      <w:r>
+        <w:t xml:space="preserve"> and then to greyscale, it subsequently denoises the images </w:t>
+      </w:r>
+      <w:r>
+        <w:t>with each of the denoising algorithms (mean, median, wavelet and my own)</w:t>
+      </w:r>
+      <w:r>
+        <w:t xml:space="preserve">. </w:t>
+      </w:r>
+      <w:r>
+        <w:t xml:space="preserve">It then generates </w:t>
+      </w:r>
+      <w:r>
+        <w:t>a</w:t>
+      </w:r>
+      <w:r>
+        <w:t xml:space="preserve"> </w:t>
+      </w:r>
+      <w:r>
+        <w:t xml:space="preserve">2x3 </w:t>
+      </w:r>
+      <w:r>
+        <w:t>compa</w:t>
+      </w:r>
+      <w:r>
+        <w:t xml:space="preserve">rison grids </w:t>
+      </w:r>
+      <w:r>
+        <w:t>for each</w:t>
+      </w:r>
+      <w:r>
+        <w:t xml:space="preserve"> </w:t>
+      </w:r>
+      <w:r>
+        <w:t>level of noisy im</w:t>
+      </w:r>
+      <w:r>
+        <w:t xml:space="preserve">age (noisy10, 25 and 50) </w:t>
+      </w:r>
+      <w:r>
+        <w:t xml:space="preserve">which contain the </w:t>
+      </w:r>
+      <w:r>
+        <w:t xml:space="preserve">initial noisy image, </w:t>
+      </w:r>
+      <w:r>
+        <w:t xml:space="preserve">the cleaned images </w:t>
+      </w:r>
+      <w:r>
+        <w:t xml:space="preserve">as well as their MSE/SSIM metrics </w:t>
+      </w:r>
+      <w:r>
+        <w:t>from each of the denoising algorithms</w:t>
+      </w:r>
+      <w:r>
+        <w:t>.</w:t>
+      </w:r>
+      <w:r>
+        <w:t xml:space="preserve"> These grids are then placed into a 1x4 record with the original cleaned image for comparison. </w:t>
+      </w:r>
+      <w:r>
+        <w:t xml:space="preserve">Each of these records are output as well as </w:t>
+      </w:r>
+      <w:r>
+        <w:t xml:space="preserve">appended to a results file if that option is </w:t>
+      </w:r>
+      <w:r>
+        <w:t>selected,</w:t>
+      </w:r>
+      <w:r>
+        <w:t xml:space="preserve"> </w:t>
+      </w:r>
+      <w:r>
+        <w:t xml:space="preserve">I have included the </w:t>
+      </w:r>
+      <w:r>
+        <w:t>first image</w:t>
+      </w:r>
+      <w:r>
+        <w:t xml:space="preserve"> </w:t>
+      </w:r>
+      <w:r>
+        <w:t>below – the full results file is included in the zip file.</w:t>
+      </w:r>
+    </w:p>
+    <w:p>
+      <w:r>
+        <w:lastRenderedPageBreak/>
+        <w:drawing>
+          <wp:inline distT="0" distB="0" distL="0" distR="0" wp14:anchorId="4E165A80" wp14:editId="6EA73FDE">
+            <wp:extent cx="5731510" cy="1195705"/>
+            <wp:effectExtent l="0" t="0" r="2540" b="4445"/>
+            <wp:docPr id="1114064780" name="Picture 1" descr="A screenshot of a computer generated image&#10;&#10;Description automatically generated"/>
+            <wp:cNvGraphicFramePr>
+              <a:graphicFrameLocks xmlns:a="http://schemas.openxmlformats.org/drawingml/2006/main" noChangeAspect="1"/>
+            </wp:cNvGraphicFramePr>
+            <a:graphic xmlns:a="http://schemas.openxmlformats.org/drawingml/2006/main">
+              <a:graphicData uri="http://schemas.openxmlformats.org/drawingml/2006/picture">
+                <pic:pic xmlns:pic="http://schemas.openxmlformats.org/drawingml/2006/picture">
+                  <pic:nvPicPr>
+                    <pic:cNvPr id="1114064780" name="Picture 1" descr="A screenshot of a computer generated image&#10;&#10;Description automatically generated"/>
+                    <pic:cNvPicPr/>
+                  </pic:nvPicPr>
+                  <pic:blipFill>
+                    <a:blip r:embed="rId6"/>
+                    <a:stretch>
+                      <a:fillRect/>
+                    </a:stretch>
+                  </pic:blipFill>
+                  <pic:spPr>
+                    <a:xfrm>
+                      <a:off x="0" y="0"/>
+                      <a:ext cx="5731510" cy="1195705"/>
+                    </a:xfrm>
+                    <a:prstGeom prst="rect">
+                      <a:avLst/>
+                    </a:prstGeom>
+                  </pic:spPr>
+                </pic:pic>
+              </a:graphicData>
+            </a:graphic>
+          </wp:inline>
+        </w:drawing>
+      </w:r>
+    </w:p>
     <w:p>
       <w:pPr>
         <w:pStyle w:val="Heading1"/>
@@ -124,7 +400,150 @@
         <w:t>Key Findings</w:t>
       </w:r>
     </w:p>
-    <w:p/>
+    <w:p>
+      <w:r>
+        <w:t xml:space="preserve">My algorithm results in </w:t>
+      </w:r>
+      <w:r>
+        <w:t xml:space="preserve">a </w:t>
+      </w:r>
+      <w:r>
+        <w:t>smaller MSE</w:t>
+      </w:r>
+      <w:r>
+        <w:t xml:space="preserve"> than the other </w:t>
+      </w:r>
+      <w:r>
+        <w:t xml:space="preserve">prominent </w:t>
+      </w:r>
+      <w:r>
+        <w:t>denoising methods</w:t>
+      </w:r>
+      <w:r>
+        <w:t xml:space="preserve"> aside from </w:t>
+      </w:r>
+      <w:r>
+        <w:t>the M</w:t>
+      </w:r>
+      <w:r>
+        <w:t xml:space="preserve">ean </w:t>
+      </w:r>
+      <w:r>
+        <w:t>F</w:t>
+      </w:r>
+      <w:r>
+        <w:t xml:space="preserve">ilter </w:t>
+      </w:r>
+      <w:r>
+        <w:t xml:space="preserve">algorithm </w:t>
+      </w:r>
+      <w:r>
+        <w:t>at nois</w:t>
+      </w:r>
+      <w:r>
+        <w:t>e level 50.</w:t>
+      </w:r>
+    </w:p>
+    <w:p>
+      <w:r>
+        <w:t xml:space="preserve">My algorithm </w:t>
+      </w:r>
+      <w:r>
+        <w:t xml:space="preserve">results in </w:t>
+      </w:r>
+      <w:r>
+        <w:t xml:space="preserve">a </w:t>
+      </w:r>
+      <w:r>
+        <w:t xml:space="preserve">high </w:t>
+      </w:r>
+      <w:r>
+        <w:t>SSIM score for noise levels</w:t>
+      </w:r>
+      <w:r>
+        <w:t xml:space="preserve"> 10/25</w:t>
+      </w:r>
+      <w:r>
+        <w:t xml:space="preserve"> aside from </w:t>
+      </w:r>
+      <w:r>
+        <w:t>the W</w:t>
+      </w:r>
+      <w:r>
+        <w:t xml:space="preserve">avelet </w:t>
+      </w:r>
+      <w:r>
+        <w:t xml:space="preserve">algorithm </w:t>
+      </w:r>
+      <w:r>
+        <w:t xml:space="preserve">that usually </w:t>
+      </w:r>
+      <w:r>
+        <w:t>outperforms it</w:t>
+      </w:r>
+      <w:r>
+        <w:t xml:space="preserve"> at all levels, </w:t>
+      </w:r>
+      <w:r>
+        <w:t>additionally</w:t>
+      </w:r>
+      <w:r>
+        <w:t xml:space="preserve"> </w:t>
+      </w:r>
+      <w:r>
+        <w:t>M</w:t>
+      </w:r>
+      <w:r>
+        <w:t xml:space="preserve">ean </w:t>
+      </w:r>
+      <w:r>
+        <w:t>F</w:t>
+      </w:r>
+      <w:r>
+        <w:t xml:space="preserve">ilter typically outperforms </w:t>
+      </w:r>
+      <w:r>
+        <w:t>my</w:t>
+      </w:r>
+      <w:r>
+        <w:t xml:space="preserve"> algorithm</w:t>
+      </w:r>
+      <w:r>
+        <w:t xml:space="preserve"> slightly at </w:t>
+      </w:r>
+      <w:r>
+        <w:t>noise level 50.</w:t>
+      </w:r>
+    </w:p>
+    <w:p>
+      <w:r>
+        <w:t xml:space="preserve">The </w:t>
+      </w:r>
+      <w:r>
+        <w:t xml:space="preserve">Median filter </w:t>
+      </w:r>
+      <w:r>
+        <w:t xml:space="preserve">algorithm </w:t>
+      </w:r>
+      <w:r>
+        <w:t xml:space="preserve">is typically the worst </w:t>
+      </w:r>
+      <w:r>
+        <w:t>scoring in terms of MSE and SSIM</w:t>
+      </w:r>
+      <w:r>
+        <w:t xml:space="preserve"> at all noise levels</w:t>
+      </w:r>
+      <w:r>
+        <w:t xml:space="preserve">, in some cases wavelet </w:t>
+      </w:r>
+      <w:r>
+        <w:t>has a worse MSE score</w:t>
+      </w:r>
+      <w:r>
+        <w:t>.</w:t>
+      </w:r>
+    </w:p>
     <w:p>
       <w:pPr>
         <w:pStyle w:val="Heading1"/>
@@ -133,7 +552,46 @@
         <w:t>Conclusions</w:t>
       </w:r>
     </w:p>
-    <w:p/>
+    <w:p>
+      <w:r>
+        <w:t>From my key findings I would select my denoising algorithm in cases where there is a low to medium level of noise in the sample image</w:t>
+      </w:r>
+      <w:r>
+        <w:t xml:space="preserve"> due to its good performance at these levels</w:t>
+      </w:r>
+      <w:r>
+        <w:t xml:space="preserve">, for cases where there is a high level of </w:t>
+      </w:r>
+      <w:r>
+        <w:t>noise,</w:t>
+      </w:r>
+      <w:r>
+        <w:t xml:space="preserve"> I would select </w:t>
+      </w:r>
+      <w:r>
+        <w:t xml:space="preserve">either the </w:t>
+      </w:r>
+      <w:r>
+        <w:t>Mean Filter or the Wavelet algorithm due to their slightly better performance at this higher level of noise.</w:t>
+      </w:r>
+      <w:r>
+        <w:t xml:space="preserve"> To improve upon my </w:t>
+      </w:r>
+      <w:proofErr w:type="gramStart"/>
+      <w:r>
+        <w:t>algorithm</w:t>
+      </w:r>
+      <w:proofErr w:type="gramEnd"/>
+      <w:r>
+        <w:t xml:space="preserve"> </w:t>
+      </w:r>
+      <w:r>
+        <w:t xml:space="preserve">I would implement a post-processing step of </w:t>
+      </w:r>
+      <w:r>
+        <w:t>applying morphological operations.</w:t>
+      </w:r>
+    </w:p>
     <w:p>
       <w:pPr>
         <w:pStyle w:val="Heading1"/>
@@ -162,7 +620,7 @@
       <w:r>
         <w:t xml:space="preserve">, URL = </w:t>
       </w:r>
-      <w:hyperlink r:id="rId5" w:history="1">
+      <w:hyperlink r:id="rId7" w:anchor=":~:text=Removing%20noise%20from%20imagery%20—%20which,to%20the%20quality%20of%20images" w:history="1">
         <w:r>
           <w:rPr>
             <w:rStyle w:val="Hyperlink"/>
@@ -174,7 +632,19 @@
         <w:t xml:space="preserve"> ,</w:t>
       </w:r>
       <w:r>
-        <w:t xml:space="preserve"> Last Accessed 21/11/2023.</w:t>
+        <w:t xml:space="preserve"> Last Accessed </w:t>
+      </w:r>
+      <w:r>
+        <w:t>11</w:t>
+      </w:r>
+      <w:r>
+        <w:t>/1</w:t>
+      </w:r>
+      <w:r>
+        <w:t>2</w:t>
+      </w:r>
+      <w:r>
+        <w:t>/2023.</w:t>
       </w:r>
     </w:p>
     <w:p>
@@ -194,7 +664,7 @@
       <w:r>
         <w:t xml:space="preserve">, URL = </w:t>
       </w:r>
-      <w:hyperlink r:id="rId6" w:history="1">
+      <w:hyperlink r:id="rId8" w:history="1">
         <w:r>
           <w:rPr>
             <w:rStyle w:val="Hyperlink"/>
@@ -203,7 +673,19 @@
         </w:r>
       </w:hyperlink>
       <w:r>
-        <w:t xml:space="preserve"> , Last Accessed 21/11/2023</w:t>
+        <w:t xml:space="preserve"> , Last Accessed </w:t>
+      </w:r>
+      <w:r>
+        <w:t>1</w:t>
+      </w:r>
+      <w:r>
+        <w:t>1/1</w:t>
+      </w:r>
+      <w:r>
+        <w:t>2</w:t>
+      </w:r>
+      <w:r>
+        <w:t>/2023</w:t>
       </w:r>
     </w:p>
     <w:sectPr>
@@ -738,7 +1220,6 @@
   <w:style w:type="character" w:default="1" w:styleId="DefaultParagraphFont">
     <w:name w:val="Default Paragraph Font"/>
     <w:uiPriority w:val="1"/>
-    <w:semiHidden/>
     <w:unhideWhenUsed/>
   </w:style>
   <w:style w:type="table" w:default="1" w:styleId="TableNormal">

</xml_diff>

<commit_message>
Added examples of morphological operations to be used for improvement
</commit_message>
<xml_diff>
--- a/3831CourseworkPart3Report.docx
+++ b/3831CourseworkPart3Report.docx
@@ -174,16 +174,7 @@
         <w:t>(Fourier transform</w:t>
       </w:r>
       <w:r>
-        <w:t xml:space="preserve"> </w:t>
-      </w:r>
-      <w:r>
-        <w:t xml:space="preserve">[Reference </w:t>
-      </w:r>
-      <w:r>
-        <w:t>3</w:t>
-      </w:r>
-      <w:r>
-        <w:t>]</w:t>
+        <w:t xml:space="preserve"> [Reference 3]</w:t>
       </w:r>
       <w:r>
         <w:t xml:space="preserve">, </w:t>
@@ -195,16 +186,7 @@
         <w:t xml:space="preserve">Total Variation Filter </w:t>
       </w:r>
       <w:r>
-        <w:t xml:space="preserve">[Reference </w:t>
-      </w:r>
-      <w:r>
-        <w:t>4</w:t>
-      </w:r>
-      <w:r>
-        <w:t>]</w:t>
-      </w:r>
-      <w:r>
-        <w:t xml:space="preserve"> </w:t>
+        <w:t xml:space="preserve">[Reference 4] </w:t>
       </w:r>
       <w:r>
         <w:t xml:space="preserve">and Gaussian </w:t>
@@ -635,7 +617,16 @@
         <w:t xml:space="preserve">I would implement a post-processing step of </w:t>
       </w:r>
       <w:r>
-        <w:t>applying morphological operations.</w:t>
+        <w:t>applying morphological operations</w:t>
+      </w:r>
+      <w:r>
+        <w:t xml:space="preserve"> like </w:t>
+      </w:r>
+      <w:r>
+        <w:t>closing/eroding</w:t>
+      </w:r>
+      <w:r>
+        <w:t>.</w:t>
       </w:r>
     </w:p>
     <w:p>

</xml_diff>